<commit_message>
Update DDP - DQL Tasks 2043651.docx
</commit_message>
<xml_diff>
--- a/DDP - DQL Tasks 2043651.docx
+++ b/DDP - DQL Tasks 2043651.docx
@@ -10,13 +10,26 @@
     <w:p/>
     <w:p>
       <w:r>
-        <w:t>-- 1) How many orders were received for products with a category_id = 2</w:t>
-      </w:r>
-    </w:p>
-    <w:p>
-      <w:r>
-        <w:t>SELECT * FROM `orders` WHERE category_id</w:t>
-      </w:r>
+        <w:t xml:space="preserve">-- 1) How many orders were received for products with a </w:t>
+      </w:r>
+      <w:proofErr w:type="spellStart"/>
+      <w:r>
+        <w:t>category_id</w:t>
+      </w:r>
+      <w:proofErr w:type="spellEnd"/>
+      <w:r>
+        <w:t xml:space="preserve"> = 2</w:t>
+      </w:r>
+    </w:p>
+    <w:p>
+      <w:r>
+        <w:t xml:space="preserve">SELECT * FROM `orders` WHERE </w:t>
+      </w:r>
+      <w:proofErr w:type="spellStart"/>
+      <w:r>
+        <w:t>category_id</w:t>
+      </w:r>
+      <w:proofErr w:type="spellEnd"/>
       <w:r>
         <w:t xml:space="preserve"> = </w:t>
       </w:r>
@@ -33,24 +46,58 @@
     <w:p/>
     <w:p>
       <w:r>
-        <w:t>-- 2) How many orders were received with a category_id of either 2, 4, or 5</w:t>
-      </w:r>
-    </w:p>
-    <w:p>
-      <w:r>
-        <w:t>SELECT * FROM `orders` WHERE `category_id` IN (2,4,5);</w:t>
-      </w:r>
+        <w:t xml:space="preserve">-- 2) How many orders were received with a </w:t>
+      </w:r>
+      <w:proofErr w:type="spellStart"/>
+      <w:r>
+        <w:t>category_id</w:t>
+      </w:r>
+      <w:proofErr w:type="spellEnd"/>
+      <w:r>
+        <w:t xml:space="preserve"> of either 2, 4, or 5</w:t>
+      </w:r>
+    </w:p>
+    <w:p>
+      <w:r>
+        <w:t>SELECT * FROM `orders` WHERE `</w:t>
+      </w:r>
+      <w:proofErr w:type="spellStart"/>
+      <w:r>
+        <w:t>category_id</w:t>
+      </w:r>
+      <w:proofErr w:type="spellEnd"/>
+      <w:r>
+        <w:t>` IN (2,4,5</w:t>
+      </w:r>
+      <w:proofErr w:type="gramStart"/>
+      <w:r>
+        <w:t>);</w:t>
+      </w:r>
+      <w:proofErr w:type="gramEnd"/>
     </w:p>
     <w:p/>
     <w:p>
       <w:r>
-        <w:t xml:space="preserve">-- 3) How many order are there with a price over £35.00 </w:t>
-      </w:r>
-    </w:p>
-    <w:p>
-      <w:r>
-        <w:t>SELECT * FROM `orders` WHERE `price` &gt; '35';</w:t>
-      </w:r>
+        <w:t xml:space="preserve">-- 3) How many </w:t>
+      </w:r>
+      <w:proofErr w:type="gramStart"/>
+      <w:r>
+        <w:t>order</w:t>
+      </w:r>
+      <w:proofErr w:type="gramEnd"/>
+      <w:r>
+        <w:t xml:space="preserve"> are there with a price over £35.00 </w:t>
+      </w:r>
+    </w:p>
+    <w:p>
+      <w:r>
+        <w:t>SELECT * FROM `orders` WHERE `price` &gt; '35</w:t>
+      </w:r>
+      <w:proofErr w:type="gramStart"/>
+      <w:r>
+        <w:t>';</w:t>
+      </w:r>
+      <w:proofErr w:type="gramEnd"/>
     </w:p>
     <w:p/>
     <w:p>
@@ -60,28 +107,67 @@
     </w:p>
     <w:p>
       <w:r>
-        <w:t>SELECT * FROM `orders` WHERE `date_of_birth` &lt; '1980-01-01';</w:t>
-      </w:r>
+        <w:t>SELECT * FROM `orders` WHERE `</w:t>
+      </w:r>
+      <w:proofErr w:type="spellStart"/>
+      <w:r>
+        <w:t>date_of_birth</w:t>
+      </w:r>
+      <w:proofErr w:type="spellEnd"/>
+      <w:r>
+        <w:t>` &lt; '1980-01-01</w:t>
+      </w:r>
+      <w:proofErr w:type="gramStart"/>
+      <w:r>
+        <w:t>';</w:t>
+      </w:r>
+      <w:proofErr w:type="gramEnd"/>
     </w:p>
     <w:p/>
     <w:p>
       <w:r>
-        <w:t>-- 5)  How many customers named Davenport placed orders?</w:t>
-      </w:r>
-    </w:p>
-    <w:p>
-      <w:r>
-        <w:t>SELECT * FROM `orders` WHERE `customer_surname` = 'Davenport'</w:t>
-      </w:r>
-      <w:r>
-        <w:t xml:space="preserve"> or </w:t>
-      </w:r>
-      <w:r>
-        <w:t xml:space="preserve"> `customer_</w:t>
+        <w:t>-- 5</w:t>
+      </w:r>
+      <w:proofErr w:type="gramStart"/>
+      <w:r>
+        <w:t>)  How</w:t>
+      </w:r>
+      <w:proofErr w:type="gramEnd"/>
+      <w:r>
+        <w:t xml:space="preserve"> many customers named Davenport placed orders?</w:t>
+      </w:r>
+    </w:p>
+    <w:p>
+      <w:r>
+        <w:t>SELECT * FROM `orders` WHERE `</w:t>
+      </w:r>
+      <w:proofErr w:type="spellStart"/>
+      <w:r>
+        <w:t>customer_surname</w:t>
+      </w:r>
+      <w:proofErr w:type="spellEnd"/>
+      <w:r>
+        <w:t>` = 'Davenport'</w:t>
+      </w:r>
+      <w:r>
+        <w:t xml:space="preserve"> </w:t>
+      </w:r>
+      <w:proofErr w:type="gramStart"/>
+      <w:r>
+        <w:t xml:space="preserve">or </w:t>
+      </w:r>
+      <w:r>
+        <w:t xml:space="preserve"> `</w:t>
+      </w:r>
+      <w:proofErr w:type="spellStart"/>
+      <w:proofErr w:type="gramEnd"/>
+      <w:r>
+        <w:t>customer_</w:t>
       </w:r>
       <w:r>
         <w:t>firstname</w:t>
       </w:r>
+      <w:proofErr w:type="spellEnd"/>
       <w:r>
         <w:t>` = 'Davenport'</w:t>
       </w:r>
@@ -92,12 +178,33 @@
     <w:p/>
     <w:p>
       <w:r>
-        <w:t>-- 6) Which customer with a firstname starting with 'Br', had the most orders</w:t>
-      </w:r>
-    </w:p>
-    <w:p>
-      <w:r>
-        <w:t>SELECT * FROM `orders` WHERE  `customer_firstname` Like '%Br%';</w:t>
+        <w:t xml:space="preserve">-- 6) Which customer with a </w:t>
+      </w:r>
+      <w:proofErr w:type="spellStart"/>
+      <w:r>
+        <w:t>firstname</w:t>
+      </w:r>
+      <w:proofErr w:type="spellEnd"/>
+      <w:r>
+        <w:t xml:space="preserve"> starting with 'Br', had the most orders</w:t>
+      </w:r>
+    </w:p>
+    <w:p>
+      <w:r>
+        <w:t xml:space="preserve">SELECT * FROM `orders` </w:t>
+      </w:r>
+      <w:proofErr w:type="gramStart"/>
+      <w:r>
+        <w:t>WHERE  `</w:t>
+      </w:r>
+      <w:proofErr w:type="spellStart"/>
+      <w:proofErr w:type="gramEnd"/>
+      <w:r>
+        <w:t>customer_firstname</w:t>
+      </w:r>
+      <w:proofErr w:type="spellEnd"/>
+      <w:r>
+        <w:t>` Like '%Br%';</w:t>
       </w:r>
     </w:p>
     <w:p/>
@@ -111,29 +218,159 @@
     </w:p>
     <w:p>
       <w:r>
-        <w:t>SELECT * FROM `orders` WHERE `category_id` = 3 ORDER BY `price` DESC;</w:t>
-      </w:r>
+        <w:t>SELECT * FROM `orders` WHERE `</w:t>
+      </w:r>
+      <w:proofErr w:type="spellStart"/>
+      <w:r>
+        <w:t>category_id</w:t>
+      </w:r>
+      <w:proofErr w:type="spellEnd"/>
+      <w:r>
+        <w:t xml:space="preserve">` = 3 ORDER BY `price` </w:t>
+      </w:r>
+      <w:proofErr w:type="gramStart"/>
+      <w:r>
+        <w:t>DESC;</w:t>
+      </w:r>
+      <w:proofErr w:type="gramEnd"/>
     </w:p>
     <w:p/>
     <w:p>
       <w:r>
-        <w:t>-- 8) Select the following fields from all orders (trans_date, price, promo_code) renaming the colum (field) headings ('Transaction Date', 'Price' &amp; 'Promotion Code')</w:t>
-      </w:r>
-    </w:p>
-    <w:p>
-      <w:r>
-        <w:t>SELECT `trans_date` as 'Transaction Date', `price` as 'Price', `promo_code` as 'Promotion Code' FROM `orders`;</w:t>
-      </w:r>
+        <w:t>-- 8) Select the following fields from all orders (</w:t>
+      </w:r>
+      <w:proofErr w:type="spellStart"/>
+      <w:r>
+        <w:t>trans_date</w:t>
+      </w:r>
+      <w:proofErr w:type="spellEnd"/>
+      <w:r>
+        <w:t xml:space="preserve">, price, </w:t>
+      </w:r>
+      <w:proofErr w:type="spellStart"/>
+      <w:r>
+        <w:t>promo_code</w:t>
+      </w:r>
+      <w:proofErr w:type="spellEnd"/>
+      <w:r>
+        <w:t xml:space="preserve">) renaming the </w:t>
+      </w:r>
+      <w:proofErr w:type="spellStart"/>
+      <w:r>
+        <w:t>colum</w:t>
+      </w:r>
+      <w:proofErr w:type="spellEnd"/>
+      <w:r>
+        <w:t xml:space="preserve"> (field) headings ('Transaction Date', 'Price' &amp; 'Promotion Code')</w:t>
+      </w:r>
+    </w:p>
+    <w:p>
+      <w:r>
+        <w:t>SELECT `</w:t>
+      </w:r>
+      <w:proofErr w:type="spellStart"/>
+      <w:r>
+        <w:t>trans_date</w:t>
+      </w:r>
+      <w:proofErr w:type="spellEnd"/>
+      <w:r>
+        <w:t>` as 'Transaction Date', `price` as 'Price', `</w:t>
+      </w:r>
+      <w:proofErr w:type="spellStart"/>
+      <w:r>
+        <w:t>promo_code</w:t>
+      </w:r>
+      <w:proofErr w:type="spellEnd"/>
+      <w:r>
+        <w:t>` as 'Promotion Code' FROM `orders</w:t>
+      </w:r>
+      <w:proofErr w:type="gramStart"/>
+      <w:r>
+        <w:t>`;</w:t>
+      </w:r>
+      <w:proofErr w:type="gramEnd"/>
     </w:p>
     <w:p/>
     <w:p>
       <w:r>
-        <w:t>-- 9) Select the following fields (customer_surname, customer_firstname, county) from all orders, with customer names in a single field named 'Customer Name' and in the format &lt;Surname&gt;, &lt;Firstname&gt;, with surname capitalised.  The county field is to be renamed 'County'.</w:t>
-      </w:r>
-    </w:p>
-    <w:p>
-      <w:r>
-        <w:t>SELECT UPPER(`customer_surname`), LOWER(`customer_firstname`), CONCAT(`customer_firstname`, ' ', `customer_surname`) as 'name', `county` as 'County' FROM `orders`;</w:t>
+        <w:t>-- 9) Select the following fields (</w:t>
+      </w:r>
+      <w:proofErr w:type="spellStart"/>
+      <w:r>
+        <w:t>customer_surname</w:t>
+      </w:r>
+      <w:proofErr w:type="spellEnd"/>
+      <w:r>
+        <w:t xml:space="preserve">, </w:t>
+      </w:r>
+      <w:proofErr w:type="spellStart"/>
+      <w:r>
+        <w:t>customer_firstname</w:t>
+      </w:r>
+      <w:proofErr w:type="spellEnd"/>
+      <w:r>
+        <w:t>, county) from all orders, with customer names in a single field named 'Customer Name' and in the format &lt;Surname&gt;, &lt;</w:t>
+      </w:r>
+      <w:proofErr w:type="spellStart"/>
+      <w:r>
+        <w:t>Firstname</w:t>
+      </w:r>
+      <w:proofErr w:type="spellEnd"/>
+      <w:r>
+        <w:t xml:space="preserve">&gt;, with surname </w:t>
+      </w:r>
+      <w:proofErr w:type="spellStart"/>
+      <w:r>
+        <w:t>capitalised</w:t>
+      </w:r>
+      <w:proofErr w:type="spellEnd"/>
+      <w:r>
+        <w:t>.  The county field is to be renamed 'County'.</w:t>
+      </w:r>
+    </w:p>
+    <w:p>
+      <w:r>
+        <w:t>SELECT UPPER(`</w:t>
+      </w:r>
+      <w:proofErr w:type="spellStart"/>
+      <w:r>
+        <w:t>customer_surname</w:t>
+      </w:r>
+      <w:proofErr w:type="spellEnd"/>
+      <w:r>
+        <w:t>`), LOWER(`</w:t>
+      </w:r>
+      <w:proofErr w:type="spellStart"/>
+      <w:r>
+        <w:t>customer_firstname</w:t>
+      </w:r>
+      <w:proofErr w:type="spellEnd"/>
+      <w:r>
+        <w:t xml:space="preserve">`), </w:t>
+      </w:r>
+      <w:proofErr w:type="gramStart"/>
+      <w:r>
+        <w:t>CONCAT(</w:t>
+      </w:r>
+      <w:proofErr w:type="gramEnd"/>
+      <w:r>
+        <w:t>`</w:t>
+      </w:r>
+      <w:proofErr w:type="spellStart"/>
+      <w:r>
+        <w:t>customer_firstname</w:t>
+      </w:r>
+      <w:proofErr w:type="spellEnd"/>
+      <w:r>
+        <w:t>`, ' ', `</w:t>
+      </w:r>
+      <w:proofErr w:type="spellStart"/>
+      <w:r>
+        <w:t>customer_surname</w:t>
+      </w:r>
+      <w:proofErr w:type="spellEnd"/>
+      <w:r>
+        <w:t>`) as 'name', `county` as 'County' FROM `orders`;</w:t>
       </w:r>
     </w:p>
     <w:p/>
@@ -148,7 +385,31 @@
     </w:p>
     <w:p>
       <w:r>
-        <w:t>SELECT `category_id`, AVG(`price`), MIN(`price`),MAX(`price`) FROM `orders` GROUP BY `category_id`;</w:t>
+        <w:t>SELECT `</w:t>
+      </w:r>
+      <w:proofErr w:type="spellStart"/>
+      <w:r>
+        <w:t>category_id</w:t>
+      </w:r>
+      <w:proofErr w:type="spellEnd"/>
+      <w:r>
+        <w:t>`, AVG(`price`), MIN(`price`</w:t>
+      </w:r>
+      <w:proofErr w:type="gramStart"/>
+      <w:r>
+        <w:t>),MAX</w:t>
+      </w:r>
+      <w:proofErr w:type="gramEnd"/>
+      <w:r>
+        <w:t>(`price`) FROM `orders` GROUP BY `</w:t>
+      </w:r>
+      <w:proofErr w:type="spellStart"/>
+      <w:r>
+        <w:t>category_id</w:t>
+      </w:r>
+      <w:proofErr w:type="spellEnd"/>
+      <w:r>
+        <w:t>`;</w:t>
       </w:r>
     </w:p>
     <w:p/>
@@ -158,7 +419,15 @@
       </w:r>
       <w:r>
         <w:tab/>
-        <w:t>Select the category_name (labelled 'Category', number of sales (labelled 'Total Orders') &amp; total sales (labelled 'Total Sales') for each category.</w:t>
+        <w:t xml:space="preserve">Select the </w:t>
+      </w:r>
+      <w:proofErr w:type="spellStart"/>
+      <w:r>
+        <w:t>category_name</w:t>
+      </w:r>
+      <w:proofErr w:type="spellEnd"/>
+      <w:r>
+        <w:t xml:space="preserve"> (labelled 'Category', number of sales (labelled 'Total Orders') &amp; total sales (labelled 'Total Sales') for each category.</w:t>
       </w:r>
     </w:p>
     <w:p>
@@ -167,23 +436,280 @@
         <w:t>SELECT</w:t>
       </w:r>
       <w:r>
-        <w:t xml:space="preserve"> category_name, count(orders.id) as 'Total order', sum(price) as 'Total sales' from orders join categories on (orders.category_id = categories.id) group by category_name</w:t>
-      </w:r>
-    </w:p>
+        <w:t xml:space="preserve"> </w:t>
+      </w:r>
+      <w:proofErr w:type="spellStart"/>
+      <w:r>
+        <w:t>category_name</w:t>
+      </w:r>
+      <w:proofErr w:type="spellEnd"/>
+      <w:r>
+        <w:t>, count(orders.id) as 'Total order', sum(price) as 'Total sales' from orders join categories on (</w:t>
+      </w:r>
+      <w:proofErr w:type="spellStart"/>
+      <w:proofErr w:type="gramStart"/>
+      <w:r>
+        <w:t>orders.category</w:t>
+      </w:r>
+      <w:proofErr w:type="gramEnd"/>
+      <w:r>
+        <w:t>_id</w:t>
+      </w:r>
+      <w:proofErr w:type="spellEnd"/>
+      <w:r>
+        <w:t xml:space="preserve"> = categories.id) group by </w:t>
+      </w:r>
+      <w:proofErr w:type="spellStart"/>
+      <w:r>
+        <w:t>category_name</w:t>
+      </w:r>
+      <w:proofErr w:type="spellEnd"/>
+    </w:p>
+    <w:p/>
     <w:p>
       <w:pPr>
-        <w:rPr>
-          <w:rFonts w:hint="eastAsia"/>
-        </w:rPr>
+        <w:jc w:val="left"/>
       </w:pPr>
-    </w:p>
-    <w:p>
       <w:r>
         <w:t xml:space="preserve">-- 12) </w:t>
       </w:r>
       <w:r>
         <w:tab/>
-        <w:t>List all orders with the following fields (with the labls given) orders.trans_date('Transaction Date'), categories.category_name('Category'), orders.customer_surname('Surname'), orders.customer_firstname('Firstname'), orders.price('Order Price'), categories.category_name('Category'), promotions.discount('Discounted by')</w:t>
+        <w:t xml:space="preserve">List all orders with the following fields (with the </w:t>
+      </w:r>
+      <w:proofErr w:type="spellStart"/>
+      <w:r>
+        <w:t>labls</w:t>
+      </w:r>
+      <w:proofErr w:type="spellEnd"/>
+      <w:r>
+        <w:t xml:space="preserve"> given) </w:t>
+      </w:r>
+      <w:proofErr w:type="spellStart"/>
+      <w:proofErr w:type="gramStart"/>
+      <w:r>
+        <w:t>orders.trans</w:t>
+      </w:r>
+      <w:proofErr w:type="gramEnd"/>
+      <w:r>
+        <w:t>_date</w:t>
+      </w:r>
+      <w:proofErr w:type="spellEnd"/>
+      <w:r>
+        <w:t>('Transaction</w:t>
+      </w:r>
+      <w:r>
+        <w:t xml:space="preserve"> </w:t>
+      </w:r>
+      <w:r>
+        <w:t xml:space="preserve">Date'), </w:t>
+      </w:r>
+      <w:proofErr w:type="spellStart"/>
+      <w:r>
+        <w:t>categories.category_name</w:t>
+      </w:r>
+      <w:proofErr w:type="spellEnd"/>
+      <w:r>
+        <w:t xml:space="preserve">('Category'), </w:t>
+      </w:r>
+      <w:proofErr w:type="spellStart"/>
+      <w:r>
+        <w:t>orders.customer_surname</w:t>
+      </w:r>
+      <w:proofErr w:type="spellEnd"/>
+      <w:r>
+        <w:t xml:space="preserve">('Surname'), </w:t>
+      </w:r>
+      <w:proofErr w:type="spellStart"/>
+      <w:r>
+        <w:t>orders.customer_firstname</w:t>
+      </w:r>
+      <w:proofErr w:type="spellEnd"/>
+      <w:r>
+        <w:t>('</w:t>
+      </w:r>
+      <w:proofErr w:type="spellStart"/>
+      <w:r>
+        <w:t>Firstname</w:t>
+      </w:r>
+      <w:proofErr w:type="spellEnd"/>
+      <w:r>
+        <w:t xml:space="preserve">'), </w:t>
+      </w:r>
+      <w:proofErr w:type="spellStart"/>
+      <w:r>
+        <w:t>orders.price</w:t>
+      </w:r>
+      <w:proofErr w:type="spellEnd"/>
+      <w:r>
+        <w:t xml:space="preserve">('Order Price'), </w:t>
+      </w:r>
+      <w:proofErr w:type="spellStart"/>
+      <w:r>
+        <w:t>categories.category_name</w:t>
+      </w:r>
+      <w:proofErr w:type="spellEnd"/>
+      <w:r>
+        <w:t xml:space="preserve">('Category'), </w:t>
+      </w:r>
+      <w:proofErr w:type="spellStart"/>
+      <w:r>
+        <w:t>promotions.discount</w:t>
+      </w:r>
+      <w:proofErr w:type="spellEnd"/>
+      <w:r>
+        <w:t>('Discounted by')</w:t>
+      </w:r>
+    </w:p>
+    <w:p>
+      <w:pPr>
+        <w:jc w:val="left"/>
+      </w:pPr>
+      <w:r>
+        <w:t>SELECT `</w:t>
+      </w:r>
+      <w:proofErr w:type="spellStart"/>
+      <w:r>
+        <w:t>trans_date`as'Transaction</w:t>
+      </w:r>
+      <w:proofErr w:type="spellEnd"/>
+      <w:r>
+        <w:t xml:space="preserve"> </w:t>
+      </w:r>
+      <w:r>
+        <w:t>Date',`</w:t>
+      </w:r>
+      <w:proofErr w:type="spellStart"/>
+      <w:r>
+        <w:t>category_name</w:t>
+      </w:r>
+      <w:proofErr w:type="spellEnd"/>
+      <w:r>
+        <w:t>`</w:t>
+      </w:r>
+      <w:r>
+        <w:t xml:space="preserve"> </w:t>
+      </w:r>
+      <w:r>
+        <w:t>as</w:t>
+      </w:r>
+      <w:r>
+        <w:t xml:space="preserve"> </w:t>
+      </w:r>
+      <w:r>
+        <w:t>'Category',`</w:t>
+      </w:r>
+      <w:proofErr w:type="spellStart"/>
+      <w:r>
+        <w:t>customer_surname</w:t>
+      </w:r>
+      <w:proofErr w:type="spellEnd"/>
+      <w:r>
+        <w:t>`</w:t>
+      </w:r>
+      <w:r>
+        <w:t xml:space="preserve"> </w:t>
+      </w:r>
+      <w:r>
+        <w:t>as</w:t>
+      </w:r>
+      <w:r>
+        <w:t xml:space="preserve"> </w:t>
+      </w:r>
+      <w:r>
+        <w:t>'Surname',`</w:t>
+      </w:r>
+      <w:proofErr w:type="spellStart"/>
+      <w:r>
+        <w:t>customer_firstname</w:t>
+      </w:r>
+      <w:proofErr w:type="spellEnd"/>
+      <w:r>
+        <w:t>`</w:t>
+      </w:r>
+      <w:r>
+        <w:t xml:space="preserve"> </w:t>
+      </w:r>
+      <w:r>
+        <w:t>as</w:t>
+      </w:r>
+      <w:r>
+        <w:t xml:space="preserve"> </w:t>
+      </w:r>
+      <w:r>
+        <w:t>'</w:t>
+      </w:r>
+      <w:proofErr w:type="spellStart"/>
+      <w:r>
+        <w:t>Firstname</w:t>
+      </w:r>
+      <w:proofErr w:type="spellEnd"/>
+      <w:r>
+        <w:t>',`</w:t>
+      </w:r>
+      <w:proofErr w:type="spellStart"/>
+      <w:r>
+        <w:t>price`as'Order</w:t>
+      </w:r>
+      <w:proofErr w:type="spellEnd"/>
+      <w:r>
+        <w:t xml:space="preserve"> Price',`</w:t>
+      </w:r>
+      <w:proofErr w:type="spellStart"/>
+      <w:r>
+        <w:t>discount`as'Discounted</w:t>
+      </w:r>
+      <w:proofErr w:type="spellEnd"/>
+      <w:r>
+        <w:t xml:space="preserve"> by' from( `</w:t>
+      </w:r>
+      <w:proofErr w:type="spellStart"/>
+      <w:r>
+        <w:t>orders`left</w:t>
+      </w:r>
+      <w:proofErr w:type="spellEnd"/>
+      <w:r>
+        <w:t xml:space="preserve"> </w:t>
+      </w:r>
+      <w:proofErr w:type="spellStart"/>
+      <w:r>
+        <w:t>join`categories`on</w:t>
+      </w:r>
+      <w:proofErr w:type="spellEnd"/>
+      <w:r>
+        <w:t>(`orders`.`</w:t>
+      </w:r>
+      <w:proofErr w:type="spellStart"/>
+      <w:r>
+        <w:t>category_id</w:t>
+      </w:r>
+      <w:proofErr w:type="spellEnd"/>
+      <w:r>
+        <w:t>` = `</w:t>
+      </w:r>
+      <w:proofErr w:type="spellStart"/>
+      <w:r>
+        <w:t>categories`.`id</w:t>
+      </w:r>
+      <w:proofErr w:type="spellEnd"/>
+      <w:r>
+        <w:t>`))left join`promotions`on`orders`.`</w:t>
+      </w:r>
+      <w:proofErr w:type="spellStart"/>
+      <w:r>
+        <w:t>promo_code</w:t>
+      </w:r>
+      <w:proofErr w:type="spellEnd"/>
+      <w:r>
+        <w:t>`=`</w:t>
+      </w:r>
+      <w:proofErr w:type="spellStart"/>
+      <w:r>
+        <w:t>promotions`.`code</w:t>
+      </w:r>
+      <w:proofErr w:type="spellEnd"/>
+      <w:r>
+        <w:t>`;</w:t>
       </w:r>
     </w:p>
     <w:sectPr>

</xml_diff>